<commit_message>
Agrego Ejercicios resueltos Unidad 3 - Hasta 3.3
</commit_message>
<xml_diff>
--- a/Ejercicios_Clase_4_Algoritmos y Programación_Unidad 3.docx
+++ b/Ejercicios_Clase_4_Algoritmos y Programación_Unidad 3.docx
@@ -118,171 +118,164 @@
           <w:b w:val="0"/>
           <w:bCs/>
         </w:rPr>
-        <w:t>La duración en segundos de un intervalo dado en horas, minutos y segundos</w:t>
-      </w:r>
-      <w:r>
+        <w:t>La duración en segundos de un intervalo dado en horas, minutos y segundos.</w:t>
+      </w:r>
+    </w:p>
+    <w:p>
+      <w:pPr>
+        <w:spacing w:after="0" w:line="240" w:lineRule="auto"/>
+      </w:pPr>
+    </w:p>
+    <w:p>
+      <w:pPr>
+        <w:spacing w:after="0" w:line="240" w:lineRule="auto"/>
+        <w:rPr>
+          <w:lang w:val="es-AR"/>
+        </w:rPr>
+      </w:pPr>
+      <w:proofErr w:type="spellStart"/>
+      <w:r>
+        <w:rPr>
+          <w:color w:val="0070C0"/>
+          <w:lang w:val="es-AR"/>
+        </w:rPr>
+        <w:t>def</w:t>
+      </w:r>
+      <w:proofErr w:type="spellEnd"/>
+      <w:r>
+        <w:rPr>
+          <w:color w:val="0070C0"/>
+          <w:lang w:val="es-AR"/>
+        </w:rPr>
+        <w:t xml:space="preserve"> </w:t>
+      </w:r>
+      <w:proofErr w:type="spellStart"/>
+      <w:r>
+        <w:rPr>
+          <w:color w:val="ED7D31" w:themeColor="accent2"/>
+          <w:lang w:val="es-AR"/>
+        </w:rPr>
+        <w:t>calculo_segundos</w:t>
+      </w:r>
+      <w:proofErr w:type="spellEnd"/>
+      <w:r>
+        <w:rPr>
+          <w:color w:val="ED7D31" w:themeColor="accent2"/>
+          <w:lang w:val="es-AR"/>
+        </w:rPr>
+        <w:t xml:space="preserve"> </w:t>
+      </w:r>
+      <w:r>
+        <w:rPr>
+          <w:lang w:val="es-AR"/>
+        </w:rPr>
+        <w:t>(</w:t>
+      </w:r>
+      <w:proofErr w:type="spellStart"/>
+      <w:proofErr w:type="gramStart"/>
+      <w:r>
+        <w:rPr>
+          <w:lang w:val="es-AR"/>
+        </w:rPr>
+        <w:t>h,m</w:t>
+      </w:r>
+      <w:proofErr w:type="gramEnd"/>
+      <w:r>
+        <w:rPr>
+          <w:lang w:val="es-AR"/>
+        </w:rPr>
+        <w:t>,s</w:t>
+      </w:r>
+      <w:proofErr w:type="spellEnd"/>
+      <w:r>
+        <w:rPr>
+          <w:lang w:val="es-AR"/>
+        </w:rPr>
+        <w:t>)</w:t>
+      </w:r>
+      <w:r>
+        <w:rPr>
+          <w:lang w:val="es-AR"/>
+        </w:rPr>
+        <w:t>:</w:t>
+      </w:r>
+    </w:p>
+    <w:p>
+      <w:pPr>
+        <w:spacing w:after="0" w:line="240" w:lineRule="auto"/>
+        <w:rPr>
+          <w:lang w:val="es-AR"/>
+        </w:rPr>
+      </w:pPr>
+      <w:r>
+        <w:rPr>
+          <w:lang w:val="es-AR"/>
+        </w:rPr>
+        <w:t xml:space="preserve">    </w:t>
+      </w:r>
+      <w:proofErr w:type="spellStart"/>
+      <w:proofErr w:type="gramStart"/>
+      <w:r>
+        <w:rPr>
+          <w:color w:val="7030A0"/>
+          <w:lang w:val="es-AR"/>
+        </w:rPr>
+        <w:t>return</w:t>
+      </w:r>
+      <w:proofErr w:type="spellEnd"/>
+      <w:r>
+        <w:rPr>
+          <w:lang w:val="es-AR"/>
+        </w:rPr>
+        <w:t>(</w:t>
+      </w:r>
+      <w:proofErr w:type="gramEnd"/>
+      <w:r>
+        <w:rPr>
+          <w:lang w:val="es-AR"/>
+        </w:rPr>
+        <w:t>h*3600 + m*60+s</w:t>
+      </w:r>
+      <w:r>
+        <w:rPr>
+          <w:lang w:val="es-AR"/>
+        </w:rPr>
+        <w:t>)</w:t>
+      </w:r>
+    </w:p>
+    <w:p>
+      <w:pPr>
+        <w:pStyle w:val="Ttulo1"/>
+        <w:spacing w:after="0" w:line="240" w:lineRule="auto"/>
         <w:rPr>
           <w:b w:val="0"/>
           <w:bCs/>
         </w:rPr>
-        <w:t>.</w:t>
-      </w:r>
-    </w:p>
-    <w:p>
-      <w:pPr>
-        <w:spacing w:after="0" w:line="240" w:lineRule="auto"/>
-      </w:pPr>
-    </w:p>
-    <w:p>
-      <w:pPr>
-        <w:spacing w:after="0" w:line="240" w:lineRule="auto"/>
-        <w:rPr>
-          <w:lang w:val="es-AR"/>
-        </w:rPr>
-      </w:pPr>
-      <w:proofErr w:type="spellStart"/>
-      <w:r>
-        <w:rPr>
-          <w:color w:val="0070C0"/>
-          <w:lang w:val="es-AR"/>
-        </w:rPr>
-        <w:t>def</w:t>
-      </w:r>
-      <w:proofErr w:type="spellEnd"/>
-      <w:r>
-        <w:rPr>
-          <w:color w:val="0070C0"/>
-          <w:lang w:val="es-AR"/>
-        </w:rPr>
-        <w:t xml:space="preserve"> </w:t>
-      </w:r>
-      <w:proofErr w:type="spellStart"/>
-      <w:r>
-        <w:rPr>
-          <w:color w:val="ED7D31" w:themeColor="accent2"/>
-          <w:lang w:val="es-AR"/>
-        </w:rPr>
-        <w:t>calculo_segundos</w:t>
-      </w:r>
-      <w:proofErr w:type="spellEnd"/>
-      <w:r>
-        <w:rPr>
-          <w:color w:val="ED7D31" w:themeColor="accent2"/>
-          <w:lang w:val="es-AR"/>
-        </w:rPr>
-        <w:t xml:space="preserve"> </w:t>
-      </w:r>
-      <w:r>
-        <w:rPr>
-          <w:lang w:val="es-AR"/>
-        </w:rPr>
-        <w:t>(</w:t>
-      </w:r>
-      <w:proofErr w:type="spellStart"/>
-      <w:proofErr w:type="gramStart"/>
-      <w:r>
-        <w:rPr>
-          <w:lang w:val="es-AR"/>
-        </w:rPr>
-        <w:t>h,m</w:t>
-      </w:r>
-      <w:proofErr w:type="gramEnd"/>
-      <w:r>
-        <w:rPr>
-          <w:lang w:val="es-AR"/>
-        </w:rPr>
-        <w:t>,s</w:t>
-      </w:r>
-      <w:proofErr w:type="spellEnd"/>
-      <w:r>
-        <w:rPr>
-          <w:lang w:val="es-AR"/>
-        </w:rPr>
-        <w:t>)</w:t>
-      </w:r>
-      <w:r>
-        <w:rPr>
-          <w:lang w:val="es-AR"/>
-        </w:rPr>
-        <w:t>:</w:t>
-      </w:r>
-    </w:p>
-    <w:p>
-      <w:pPr>
-        <w:spacing w:after="0" w:line="240" w:lineRule="auto"/>
-        <w:rPr>
-          <w:lang w:val="es-AR"/>
-        </w:rPr>
-      </w:pPr>
-      <w:r>
-        <w:rPr>
-          <w:lang w:val="es-AR"/>
-        </w:rPr>
-        <w:t xml:space="preserve">    </w:t>
-      </w:r>
-      <w:proofErr w:type="spellStart"/>
-      <w:proofErr w:type="gramStart"/>
-      <w:r>
-        <w:rPr>
-          <w:color w:val="7030A0"/>
-          <w:lang w:val="es-AR"/>
-        </w:rPr>
-        <w:t>return</w:t>
-      </w:r>
-      <w:proofErr w:type="spellEnd"/>
-      <w:r>
-        <w:rPr>
-          <w:lang w:val="es-AR"/>
-        </w:rPr>
-        <w:t>(</w:t>
-      </w:r>
-      <w:proofErr w:type="gramEnd"/>
-      <w:r>
-        <w:rPr>
-          <w:lang w:val="es-AR"/>
-        </w:rPr>
-        <w:t>h*3600 + m*60+s</w:t>
-      </w:r>
-      <w:r>
-        <w:rPr>
-          <w:lang w:val="es-AR"/>
-        </w:rPr>
-        <w:t>)</w:t>
-      </w:r>
-    </w:p>
-    <w:p>
-      <w:pPr>
-        <w:pStyle w:val="Ttulo1"/>
-        <w:spacing w:after="0" w:line="240" w:lineRule="auto"/>
+      </w:pPr>
+      <w:bookmarkStart w:id="1" w:name="_heading=h.oey13ff58fk6" w:colFirst="0" w:colLast="0"/>
+      <w:bookmarkEnd w:id="1"/>
+      <w:r>
+        <w:t>b)</w:t>
+      </w:r>
+      <w:r>
         <w:rPr>
           <w:b w:val="0"/>
           <w:bCs/>
         </w:rPr>
-      </w:pPr>
-      <w:bookmarkStart w:id="1" w:name="_heading=h.oey13ff58fk6" w:colFirst="0" w:colLast="0"/>
-      <w:bookmarkEnd w:id="1"/>
-      <w:r>
-        <w:t>b)</w:t>
+        <w:t xml:space="preserve"> </w:t>
       </w:r>
       <w:r>
         <w:rPr>
           <w:b w:val="0"/>
           <w:bCs/>
         </w:rPr>
-        <w:t xml:space="preserve"> </w:t>
+        <w:t>La duración en horas, minutos y segundos de un intervalo dado en segundos.</w:t>
       </w:r>
       <w:r>
         <w:rPr>
           <w:b w:val="0"/>
           <w:bCs/>
         </w:rPr>
-        <w:t>La duración en horas, minutos y segundos de un intervalo dado en segundos.</w:t>
-      </w:r>
-      <w:r>
-        <w:rPr>
-          <w:b w:val="0"/>
-          <w:bCs/>
-        </w:rPr>
         <w:t xml:space="preserve"> </w:t>
       </w:r>
     </w:p>
@@ -552,7 +545,7 @@
         <w:spacing w:after="0" w:line="240" w:lineRule="auto"/>
         <w:rPr>
           <w:color w:val="FF0000"/>
-          <w:lang w:val="es-AR"/>
+          <w:lang w:val="en-US"/>
         </w:rPr>
       </w:pPr>
       <w:r>
@@ -575,151 +568,262 @@
         </w:rPr>
         <w:t>e</w:t>
       </w:r>
-      <w:proofErr w:type="spellStart"/>
       <w:r>
         <w:rPr>
           <w:color w:val="FF0000"/>
-          <w:lang w:val="es-AR"/>
-        </w:rPr>
-        <w:t>lse</w:t>
-      </w:r>
-      <w:proofErr w:type="spellEnd"/>
+          <w:lang w:val="en-US"/>
+        </w:rPr>
+        <w:t>lse:</w:t>
+      </w:r>
+    </w:p>
+    <w:p>
+      <w:pPr>
+        <w:spacing w:after="0" w:line="240" w:lineRule="auto"/>
+        <w:rPr>
+          <w:lang w:val="en-US"/>
+        </w:rPr>
+      </w:pPr>
       <w:r>
         <w:rPr>
           <w:color w:val="FF0000"/>
-          <w:lang w:val="es-AR"/>
-        </w:rPr>
-        <w:t>:</w:t>
-      </w:r>
-    </w:p>
-    <w:p>
-      <w:pPr>
-        <w:spacing w:after="0" w:line="240" w:lineRule="auto"/>
-        <w:rPr>
-          <w:lang w:val="es-AR"/>
-        </w:rPr>
-      </w:pPr>
-      <w:r>
-        <w:rPr>
-          <w:color w:val="FF0000"/>
-          <w:lang w:val="es-AR"/>
-        </w:rPr>
-        <w:t xml:space="preserve">        </w:t>
-      </w:r>
-      <w:proofErr w:type="spellStart"/>
-      <w:r>
-        <w:rPr>
-          <w:color w:val="FF0000"/>
-          <w:lang w:val="es-AR"/>
-        </w:rPr>
-        <w:t>while</w:t>
-      </w:r>
-      <w:proofErr w:type="spellEnd"/>
-      <w:r>
-        <w:rPr>
-          <w:color w:val="FF0000"/>
+          <w:lang w:val="en-US"/>
+        </w:rPr>
+        <w:t xml:space="preserve">        while </w:t>
+      </w:r>
+      <w:r>
+        <w:rPr>
+          <w:lang w:val="en-US"/>
+        </w:rPr>
+        <w:t>s&gt;=60:</w:t>
+      </w:r>
+    </w:p>
+    <w:p>
+      <w:pPr>
+        <w:spacing w:after="0" w:line="240" w:lineRule="auto"/>
+        <w:rPr>
+          <w:lang w:val="es-AR"/>
+        </w:rPr>
+      </w:pPr>
+      <w:r>
+        <w:rPr>
+          <w:lang w:val="en-US"/>
+        </w:rPr>
+        <w:t xml:space="preserve">            </w:t>
+      </w:r>
+      <w:r>
+        <w:rPr>
+          <w:lang w:val="es-AR"/>
+        </w:rPr>
+        <w:t>minutos = s-60</w:t>
+      </w:r>
+    </w:p>
+    <w:p>
+      <w:pPr>
+        <w:spacing w:after="0" w:line="240" w:lineRule="auto"/>
+        <w:rPr>
+          <w:lang w:val="es-AR"/>
+        </w:rPr>
+      </w:pPr>
+      <w:r>
+        <w:rPr>
+          <w:lang w:val="es-AR"/>
+        </w:rPr>
+        <w:t xml:space="preserve">            s = minutos</w:t>
+      </w:r>
+    </w:p>
+    <w:p>
+      <w:pPr>
+        <w:spacing w:after="0" w:line="240" w:lineRule="auto"/>
+        <w:rPr>
+          <w:lang w:val="es-AR"/>
+        </w:rPr>
+      </w:pPr>
+      <w:r>
+        <w:rPr>
+          <w:lang w:val="es-AR"/>
+        </w:rPr>
+        <w:t xml:space="preserve">            m = m+1</w:t>
+      </w:r>
+    </w:p>
+    <w:p>
+      <w:pPr>
+        <w:spacing w:after="0" w:line="240" w:lineRule="auto"/>
+        <w:rPr>
+          <w:lang w:val="en-US"/>
+        </w:rPr>
+      </w:pPr>
+      <w:r>
+        <w:rPr>
+          <w:lang w:val="es-AR"/>
+        </w:rPr>
+        <w:t xml:space="preserve">    </w:t>
+      </w:r>
+      <w:r>
+        <w:rPr>
+          <w:lang w:val="en-US"/>
+        </w:rPr>
+        <w:t xml:space="preserve">s = </w:t>
+      </w:r>
+      <w:r>
+        <w:rPr>
+          <w:color w:val="00B0F0"/>
+          <w:lang w:val="en-US"/>
+        </w:rPr>
+        <w:t>int</w:t>
+      </w:r>
+      <w:r>
+        <w:rPr>
+          <w:lang w:val="en-US"/>
+        </w:rPr>
+        <w:t>(s)</w:t>
+      </w:r>
+    </w:p>
+    <w:p>
+      <w:pPr>
+        <w:spacing w:after="0" w:line="240" w:lineRule="auto"/>
+        <w:rPr>
+          <w:color w:val="000000" w:themeColor="text1"/>
+        </w:rPr>
+      </w:pPr>
+      <w:r>
+        <w:rPr>
+          <w:lang w:val="es-AR"/>
+        </w:rPr>
+        <w:t xml:space="preserve">    </w:t>
+      </w:r>
+      <w:proofErr w:type="spellStart"/>
+      <w:proofErr w:type="gramStart"/>
+      <w:r>
+        <w:rPr>
+          <w:color w:val="7030A0"/>
+          <w:lang w:val="es-AR"/>
+        </w:rPr>
+        <w:t>return</w:t>
+      </w:r>
+      <w:proofErr w:type="spellEnd"/>
+      <w:r>
+        <w:rPr>
+          <w:lang w:val="es-AR"/>
+        </w:rPr>
+        <w:t>(</w:t>
+      </w:r>
+      <w:proofErr w:type="gramEnd"/>
+      <w:r>
+        <w:rPr>
+          <w:lang w:val="es-AR"/>
+        </w:rPr>
+        <w:t>(</w:t>
+      </w:r>
+      <w:proofErr w:type="spellStart"/>
+      <w:r>
+        <w:rPr>
+          <w:color w:val="00B050"/>
+          <w:lang w:val="es-AR"/>
+        </w:rPr>
+        <w:t>print</w:t>
+      </w:r>
+      <w:proofErr w:type="spellEnd"/>
+      <w:r>
+        <w:rPr>
+          <w:lang w:val="es-AR"/>
+        </w:rPr>
+        <w:t>(</w:t>
+      </w:r>
+      <w:r>
+        <w:rPr>
+          <w:color w:val="ED7D31"/>
+        </w:rPr>
+        <w:t xml:space="preserve">”Su intervalo de” </w:t>
+      </w:r>
+      <w:r>
+        <w:t xml:space="preserve">, </w:t>
+      </w:r>
+      <w:r>
+        <w:t>segundos</w:t>
+      </w:r>
+      <w:r>
+        <w:t xml:space="preserve">, </w:t>
+      </w:r>
+      <w:r>
+        <w:rPr>
+          <w:color w:val="ED7D31" w:themeColor="accent2"/>
+        </w:rPr>
+        <w:t xml:space="preserve">“segundos, </w:t>
+      </w:r>
+      <w:r>
+        <w:rPr>
+          <w:color w:val="ED7D31" w:themeColor="accent2"/>
+        </w:rPr>
+        <w:t>expresado en horas, minutos y segundos es: “</w:t>
+      </w:r>
+      <w:r>
+        <w:rPr>
+          <w:color w:val="000000" w:themeColor="text1"/>
+        </w:rPr>
+        <w:t xml:space="preserve">,h, </w:t>
+      </w:r>
+      <w:r>
+        <w:rPr>
+          <w:color w:val="ED7D31" w:themeColor="accent2"/>
+        </w:rPr>
+        <w:t>“:”</w:t>
+      </w:r>
+      <w:r>
+        <w:rPr>
+          <w:color w:val="000000" w:themeColor="text1"/>
+        </w:rPr>
+        <w:t xml:space="preserve">, m, </w:t>
+      </w:r>
+      <w:r>
+        <w:rPr>
+          <w:color w:val="ED7D31" w:themeColor="accent2"/>
+        </w:rPr>
+        <w:t>“:”</w:t>
+      </w:r>
+      <w:r>
+        <w:rPr>
+          <w:color w:val="000000" w:themeColor="text1"/>
+        </w:rPr>
+        <w:t>, s)))</w:t>
+      </w:r>
+    </w:p>
+    <w:p>
+      <w:pPr>
+        <w:spacing w:after="0" w:line="240" w:lineRule="auto"/>
+        <w:rPr>
+          <w:color w:val="000000" w:themeColor="text1"/>
+        </w:rPr>
+      </w:pPr>
+    </w:p>
+    <w:p>
+      <w:pPr>
+        <w:spacing w:after="0" w:line="240" w:lineRule="auto"/>
+        <w:rPr>
+          <w:lang w:val="es-AR"/>
+        </w:rPr>
+      </w:pPr>
+      <w:r>
+        <w:rPr>
+          <w:color w:val="000000" w:themeColor="text1"/>
+        </w:rPr>
+        <w:t>s=</w:t>
+      </w:r>
+      <w:r>
+        <w:rPr>
+          <w:color w:val="00B0F0"/>
           <w:lang w:val="es-AR"/>
         </w:rPr>
         <w:t xml:space="preserve"> </w:t>
       </w:r>
-      <w:r>
-        <w:rPr>
-          <w:lang w:val="es-AR"/>
-        </w:rPr>
-        <w:t>s&gt;=60:</w:t>
-      </w:r>
-    </w:p>
-    <w:p>
-      <w:pPr>
-        <w:spacing w:after="0" w:line="240" w:lineRule="auto"/>
-        <w:rPr>
-          <w:lang w:val="es-AR"/>
-        </w:rPr>
-      </w:pPr>
-      <w:r>
-        <w:rPr>
-          <w:lang w:val="es-AR"/>
-        </w:rPr>
-        <w:t xml:space="preserve">            minutos = s-60</w:t>
-      </w:r>
-    </w:p>
-    <w:p>
-      <w:pPr>
-        <w:spacing w:after="0" w:line="240" w:lineRule="auto"/>
-        <w:rPr>
-          <w:lang w:val="es-AR"/>
-        </w:rPr>
-      </w:pPr>
-      <w:r>
-        <w:rPr>
-          <w:lang w:val="es-AR"/>
-        </w:rPr>
-        <w:t xml:space="preserve">            s = minutos</w:t>
-      </w:r>
-    </w:p>
-    <w:p>
-      <w:pPr>
-        <w:spacing w:after="0" w:line="240" w:lineRule="auto"/>
-        <w:rPr>
-          <w:lang w:val="es-AR"/>
-        </w:rPr>
-      </w:pPr>
-      <w:r>
-        <w:rPr>
-          <w:lang w:val="es-AR"/>
-        </w:rPr>
-        <w:t xml:space="preserve">            m = m+1</w:t>
-      </w:r>
-    </w:p>
-    <w:p>
-      <w:pPr>
-        <w:spacing w:after="0" w:line="240" w:lineRule="auto"/>
-        <w:rPr>
-          <w:lang w:val="en-US"/>
-        </w:rPr>
-      </w:pPr>
-      <w:r>
-        <w:rPr>
-          <w:lang w:val="en-US"/>
-        </w:rPr>
-        <w:t xml:space="preserve">    s = </w:t>
-      </w:r>
+      <w:proofErr w:type="spellStart"/>
+      <w:proofErr w:type="gramStart"/>
       <w:r>
         <w:rPr>
           <w:color w:val="00B0F0"/>
-          <w:lang w:val="en-US"/>
+          <w:lang w:val="es-AR"/>
         </w:rPr>
         <w:t>int</w:t>
       </w:r>
-      <w:r>
-        <w:rPr>
-          <w:lang w:val="en-US"/>
-        </w:rPr>
-        <w:t>(s)</w:t>
-      </w:r>
-    </w:p>
-    <w:p>
-      <w:pPr>
-        <w:spacing w:after="0" w:line="240" w:lineRule="auto"/>
-        <w:rPr>
-          <w:color w:val="000000" w:themeColor="text1"/>
-        </w:rPr>
-      </w:pPr>
-      <w:r>
-        <w:rPr>
-          <w:lang w:val="es-AR"/>
-        </w:rPr>
-        <w:t xml:space="preserve">    </w:t>
-      </w:r>
-      <w:proofErr w:type="spellStart"/>
-      <w:proofErr w:type="gramStart"/>
-      <w:r>
-        <w:rPr>
-          <w:color w:val="7030A0"/>
-          <w:lang w:val="es-AR"/>
-        </w:rPr>
-        <w:t>return</w:t>
-      </w:r>
       <w:proofErr w:type="spellEnd"/>
       <w:r>
         <w:rPr>
@@ -730,158 +834,34 @@
       <w:proofErr w:type="gramEnd"/>
       <w:r>
         <w:rPr>
+          <w:color w:val="C45911" w:themeColor="accent2" w:themeShade="BF"/>
+          <w:lang w:val="es-AR"/>
+        </w:rPr>
+        <w:t>input</w:t>
+      </w:r>
+      <w:r>
+        <w:rPr>
           <w:lang w:val="es-AR"/>
         </w:rPr>
         <w:t>(</w:t>
       </w:r>
-      <w:proofErr w:type="spellStart"/>
-      <w:r>
-        <w:rPr>
-          <w:color w:val="00B050"/>
-          <w:lang w:val="es-AR"/>
-        </w:rPr>
-        <w:t>print</w:t>
-      </w:r>
-      <w:proofErr w:type="spellEnd"/>
-      <w:r>
-        <w:rPr>
-          <w:lang w:val="es-AR"/>
-        </w:rPr>
-        <w:t>(</w:t>
-      </w:r>
-      <w:r>
-        <w:rPr>
-          <w:color w:val="ED7D31"/>
-        </w:rPr>
-        <w:t xml:space="preserve">”Su intervalo de” </w:t>
-      </w:r>
-      <w:r>
-        <w:t xml:space="preserve">, </w:t>
-      </w:r>
-      <w:r>
-        <w:t>segundos</w:t>
-      </w:r>
-      <w:r>
-        <w:t xml:space="preserve">, </w:t>
-      </w:r>
       <w:r>
         <w:rPr>
           <w:color w:val="ED7D31" w:themeColor="accent2"/>
-        </w:rPr>
-        <w:t xml:space="preserve">“segundos, </w:t>
+          <w:lang w:val="es-AR"/>
+        </w:rPr>
+        <w:t>“Ingrese el intervalo en segundos, le diremos cu</w:t>
       </w:r>
       <w:r>
         <w:rPr>
           <w:color w:val="ED7D31" w:themeColor="accent2"/>
-        </w:rPr>
-        <w:t>expresado en horas, minutos y segundos es: “</w:t>
-      </w:r>
-      <w:r>
-        <w:rPr>
-          <w:color w:val="000000" w:themeColor="text1"/>
-        </w:rPr>
-        <w:t xml:space="preserve">,h, </w:t>
+          <w:lang w:val="es-AR"/>
+        </w:rPr>
+        <w:t>á</w:t>
       </w:r>
       <w:r>
         <w:rPr>
           <w:color w:val="ED7D31" w:themeColor="accent2"/>
-        </w:rPr>
-        <w:t>“:”</w:t>
-      </w:r>
-      <w:r>
-        <w:rPr>
-          <w:color w:val="000000" w:themeColor="text1"/>
-        </w:rPr>
-        <w:t xml:space="preserve">, m, </w:t>
-      </w:r>
-      <w:r>
-        <w:rPr>
-          <w:color w:val="ED7D31" w:themeColor="accent2"/>
-        </w:rPr>
-        <w:t>“:”</w:t>
-      </w:r>
-      <w:r>
-        <w:rPr>
-          <w:color w:val="000000" w:themeColor="text1"/>
-        </w:rPr>
-        <w:t>, s)))</w:t>
-      </w:r>
-    </w:p>
-    <w:p>
-      <w:pPr>
-        <w:spacing w:after="0" w:line="240" w:lineRule="auto"/>
-        <w:rPr>
-          <w:color w:val="000000" w:themeColor="text1"/>
-        </w:rPr>
-      </w:pPr>
-    </w:p>
-    <w:p>
-      <w:pPr>
-        <w:spacing w:after="0" w:line="240" w:lineRule="auto"/>
-        <w:rPr>
-          <w:lang w:val="es-AR"/>
-        </w:rPr>
-      </w:pPr>
-      <w:r>
-        <w:rPr>
-          <w:color w:val="000000" w:themeColor="text1"/>
-        </w:rPr>
-        <w:t>s=</w:t>
-      </w:r>
-      <w:r>
-        <w:rPr>
-          <w:color w:val="00B0F0"/>
-          <w:lang w:val="es-AR"/>
-        </w:rPr>
-        <w:t xml:space="preserve"> </w:t>
-      </w:r>
-      <w:proofErr w:type="spellStart"/>
-      <w:proofErr w:type="gramStart"/>
-      <w:r>
-        <w:rPr>
-          <w:color w:val="00B0F0"/>
-          <w:lang w:val="es-AR"/>
-        </w:rPr>
-        <w:t>int</w:t>
-      </w:r>
-      <w:proofErr w:type="spellEnd"/>
-      <w:r>
-        <w:rPr>
-          <w:lang w:val="es-AR"/>
-        </w:rPr>
-        <w:t>(</w:t>
-      </w:r>
-      <w:proofErr w:type="gramEnd"/>
-      <w:r>
-        <w:rPr>
-          <w:color w:val="C45911" w:themeColor="accent2" w:themeShade="BF"/>
-          <w:lang w:val="es-AR"/>
-        </w:rPr>
-        <w:t>input</w:t>
-      </w:r>
-      <w:r>
-        <w:rPr>
-          <w:lang w:val="es-AR"/>
-        </w:rPr>
-        <w:t>(</w:t>
-      </w:r>
-      <w:r>
-        <w:rPr>
-          <w:color w:val="ED7D31" w:themeColor="accent2"/>
-          <w:lang w:val="es-AR"/>
-        </w:rPr>
-        <w:t>“Ingrese el intervalo en segundos, le diremos cu</w:t>
-      </w:r>
-      <w:r>
-        <w:rPr>
-          <w:color w:val="ED7D31" w:themeColor="accent2"/>
-          <w:lang w:val="es-AR"/>
-        </w:rPr>
-        <w:t>á</w:t>
-      </w:r>
-      <w:r>
-        <w:rPr>
-          <w:color w:val="ED7D31" w:themeColor="accent2"/>
           <w:lang w:val="es-AR"/>
         </w:rPr>
         <w:t>ntas horas, minutos y segundos son:”</w:t>
@@ -890,13 +870,7 @@
         <w:rPr>
           <w:lang w:val="es-AR"/>
         </w:rPr>
-        <w:t>)</w:t>
-      </w:r>
-      <w:r>
-        <w:rPr>
-          <w:lang w:val="es-AR"/>
-        </w:rPr>
-        <w:t>)</w:t>
+        <w:t>))</w:t>
       </w:r>
     </w:p>
     <w:p>
@@ -1607,612 +1581,486 @@
         <w:rPr>
           <w:color w:val="ED7D31"/>
         </w:rPr>
-        <w:t>”</w:t>
+        <w:t>”La suma de sus intervalos expresados e</w:t>
+      </w:r>
+      <w:r>
+        <w:rPr>
+          <w:color w:val="ED7D31" w:themeColor="accent2"/>
+        </w:rPr>
+        <w:t>n horas, minutos y segundos es: “</w:t>
+      </w:r>
+      <w:r>
+        <w:rPr>
+          <w:color w:val="000000" w:themeColor="text1"/>
+        </w:rPr>
+        <w:t xml:space="preserve">,h, </w:t>
+      </w:r>
+      <w:r>
+        <w:rPr>
+          <w:color w:val="ED7D31" w:themeColor="accent2"/>
+        </w:rPr>
+        <w:t>“:”</w:t>
+      </w:r>
+      <w:r>
+        <w:rPr>
+          <w:color w:val="000000" w:themeColor="text1"/>
+        </w:rPr>
+        <w:t xml:space="preserve">, m, </w:t>
+      </w:r>
+      <w:r>
+        <w:rPr>
+          <w:color w:val="ED7D31" w:themeColor="accent2"/>
+        </w:rPr>
+        <w:t>“:”</w:t>
+      </w:r>
+      <w:r>
+        <w:rPr>
+          <w:color w:val="000000" w:themeColor="text1"/>
+        </w:rPr>
+        <w:t>, s)))</w:t>
+      </w:r>
+    </w:p>
+    <w:p/>
+    <w:p>
+      <w:pPr>
+        <w:spacing w:after="0" w:line="285" w:lineRule="auto"/>
+        <w:rPr>
+          <w:color w:val="D4D4D4"/>
+        </w:rPr>
+      </w:pPr>
+      <w:r>
+        <w:t>h1=</w:t>
+      </w:r>
+      <w:r>
+        <w:rPr>
+          <w:color w:val="00B0F0"/>
+          <w:lang w:val="es-AR"/>
+        </w:rPr>
+        <w:t xml:space="preserve"> </w:t>
+      </w:r>
+      <w:proofErr w:type="spellStart"/>
+      <w:proofErr w:type="gramStart"/>
+      <w:r>
+        <w:rPr>
+          <w:color w:val="00B0F0"/>
+          <w:lang w:val="es-AR"/>
+        </w:rPr>
+        <w:t>int</w:t>
+      </w:r>
+      <w:proofErr w:type="spellEnd"/>
+      <w:r>
+        <w:rPr>
+          <w:color w:val="000000"/>
+        </w:rPr>
+        <w:t>(</w:t>
+      </w:r>
+      <w:proofErr w:type="gramEnd"/>
+      <w:r>
+        <w:rPr>
+          <w:color w:val="92D050"/>
+        </w:rPr>
+        <w:t>input</w:t>
+      </w:r>
+      <w:r>
+        <w:rPr>
+          <w:color w:val="000000"/>
+        </w:rPr>
+        <w:t>(</w:t>
       </w:r>
       <w:r>
         <w:rPr>
           <w:color w:val="ED7D31"/>
         </w:rPr>
-        <w:t>La suma de sus intervalos expresados e</w:t>
-      </w:r>
+        <w:t>"Introduzca la hora del intervalo 1:"</w:t>
+      </w:r>
+      <w:r>
+        <w:rPr>
+          <w:color w:val="000000"/>
+        </w:rPr>
+        <w:t>)))</w:t>
+      </w:r>
+    </w:p>
+    <w:p>
+      <w:pPr>
+        <w:spacing w:after="0" w:line="285" w:lineRule="auto"/>
+        <w:rPr>
+          <w:color w:val="D4D4D4"/>
+        </w:rPr>
+      </w:pPr>
+      <w:r>
+        <w:t>m1=</w:t>
+      </w:r>
+      <w:r>
+        <w:rPr>
+          <w:color w:val="00B0F0"/>
+          <w:lang w:val="es-AR"/>
+        </w:rPr>
+        <w:t xml:space="preserve"> </w:t>
+      </w:r>
+      <w:proofErr w:type="spellStart"/>
+      <w:proofErr w:type="gramStart"/>
+      <w:r>
+        <w:rPr>
+          <w:color w:val="00B0F0"/>
+          <w:lang w:val="es-AR"/>
+        </w:rPr>
+        <w:t>int</w:t>
+      </w:r>
+      <w:proofErr w:type="spellEnd"/>
+      <w:r>
+        <w:rPr>
+          <w:color w:val="000000"/>
+        </w:rPr>
+        <w:t>(</w:t>
+      </w:r>
+      <w:proofErr w:type="gramEnd"/>
+      <w:r>
+        <w:rPr>
+          <w:color w:val="92D050"/>
+        </w:rPr>
+        <w:t>input</w:t>
+      </w:r>
+      <w:r>
+        <w:rPr>
+          <w:color w:val="000000"/>
+        </w:rPr>
+        <w:t>(</w:t>
+      </w:r>
+      <w:r>
+        <w:rPr>
+          <w:color w:val="ED7D31"/>
+        </w:rPr>
+        <w:t xml:space="preserve">"Introduzca los minutos </w:t>
+      </w:r>
+      <w:proofErr w:type="spellStart"/>
+      <w:r>
+        <w:rPr>
+          <w:color w:val="ED7D31"/>
+        </w:rPr>
+        <w:t>del</w:t>
+      </w:r>
+      <w:proofErr w:type="spellEnd"/>
+      <w:r>
+        <w:rPr>
+          <w:color w:val="ED7D31"/>
+        </w:rPr>
+        <w:t xml:space="preserve"> intervalo 1:"</w:t>
+      </w:r>
+      <w:r>
+        <w:rPr>
+          <w:color w:val="000000"/>
+        </w:rPr>
+        <w:t>)))</w:t>
+      </w:r>
+    </w:p>
+    <w:p>
+      <w:pPr>
+        <w:spacing w:after="0" w:line="285" w:lineRule="auto"/>
+        <w:rPr>
+          <w:color w:val="D4D4D4"/>
+        </w:rPr>
+      </w:pPr>
+      <w:r>
+        <w:t>s1=</w:t>
+      </w:r>
+      <w:r>
+        <w:rPr>
+          <w:color w:val="00B0F0"/>
+          <w:lang w:val="es-AR"/>
+        </w:rPr>
+        <w:t xml:space="preserve"> </w:t>
+      </w:r>
+      <w:proofErr w:type="spellStart"/>
+      <w:proofErr w:type="gramStart"/>
+      <w:r>
+        <w:rPr>
+          <w:color w:val="00B0F0"/>
+          <w:lang w:val="es-AR"/>
+        </w:rPr>
+        <w:t>int</w:t>
+      </w:r>
+      <w:proofErr w:type="spellEnd"/>
+      <w:r>
+        <w:rPr>
+          <w:color w:val="000000"/>
+        </w:rPr>
+        <w:t>(</w:t>
+      </w:r>
+      <w:proofErr w:type="gramEnd"/>
+      <w:r>
+        <w:rPr>
+          <w:color w:val="92D050"/>
+        </w:rPr>
+        <w:t>input</w:t>
+      </w:r>
+      <w:r>
+        <w:rPr>
+          <w:color w:val="000000"/>
+        </w:rPr>
+        <w:t>(</w:t>
+      </w:r>
+      <w:r>
+        <w:rPr>
+          <w:color w:val="ED7D31"/>
+        </w:rPr>
+        <w:t>"Introduzca los segundos del intervalo 1:"</w:t>
+      </w:r>
+      <w:r>
+        <w:rPr>
+          <w:color w:val="000000"/>
+        </w:rPr>
+        <w:t>)))</w:t>
+      </w:r>
+    </w:p>
+    <w:p>
+      <w:pPr>
+        <w:spacing w:after="0" w:line="285" w:lineRule="auto"/>
+      </w:pPr>
+    </w:p>
+    <w:p>
+      <w:pPr>
+        <w:spacing w:after="0" w:line="285" w:lineRule="auto"/>
+        <w:rPr>
+          <w:color w:val="D4D4D4"/>
+        </w:rPr>
+      </w:pPr>
+      <w:r>
+        <w:t>h2=</w:t>
+      </w:r>
+      <w:r>
+        <w:rPr>
+          <w:color w:val="00B0F0"/>
+          <w:lang w:val="es-AR"/>
+        </w:rPr>
+        <w:t xml:space="preserve"> </w:t>
+      </w:r>
+      <w:proofErr w:type="spellStart"/>
+      <w:proofErr w:type="gramStart"/>
+      <w:r>
+        <w:rPr>
+          <w:color w:val="00B0F0"/>
+          <w:lang w:val="es-AR"/>
+        </w:rPr>
+        <w:t>int</w:t>
+      </w:r>
+      <w:proofErr w:type="spellEnd"/>
+      <w:r>
+        <w:rPr>
+          <w:color w:val="000000"/>
+        </w:rPr>
+        <w:t>(</w:t>
+      </w:r>
+      <w:proofErr w:type="gramEnd"/>
+      <w:r>
+        <w:rPr>
+          <w:color w:val="92D050"/>
+        </w:rPr>
+        <w:t>input</w:t>
+      </w:r>
+      <w:r>
+        <w:rPr>
+          <w:color w:val="000000"/>
+        </w:rPr>
+        <w:t>(</w:t>
+      </w:r>
+      <w:r>
+        <w:rPr>
+          <w:color w:val="ED7D31"/>
+        </w:rPr>
+        <w:t>"Introduzca la hora del intervalo 2:"</w:t>
+      </w:r>
+      <w:r>
+        <w:rPr>
+          <w:color w:val="000000"/>
+        </w:rPr>
+        <w:t>)))</w:t>
+      </w:r>
+    </w:p>
+    <w:p>
+      <w:pPr>
+        <w:spacing w:after="0" w:line="285" w:lineRule="auto"/>
+        <w:rPr>
+          <w:color w:val="D4D4D4"/>
+        </w:rPr>
+      </w:pPr>
+      <w:r>
+        <w:t>m2=</w:t>
+      </w:r>
+      <w:r>
+        <w:rPr>
+          <w:color w:val="00B0F0"/>
+          <w:lang w:val="es-AR"/>
+        </w:rPr>
+        <w:t xml:space="preserve"> </w:t>
+      </w:r>
+      <w:proofErr w:type="spellStart"/>
+      <w:proofErr w:type="gramStart"/>
+      <w:r>
+        <w:rPr>
+          <w:color w:val="00B0F0"/>
+          <w:lang w:val="es-AR"/>
+        </w:rPr>
+        <w:t>int</w:t>
+      </w:r>
+      <w:proofErr w:type="spellEnd"/>
+      <w:r>
+        <w:rPr>
+          <w:color w:val="000000"/>
+        </w:rPr>
+        <w:t>(</w:t>
+      </w:r>
+      <w:proofErr w:type="gramEnd"/>
+      <w:r>
+        <w:rPr>
+          <w:color w:val="92D050"/>
+        </w:rPr>
+        <w:t>input</w:t>
+      </w:r>
+      <w:r>
+        <w:rPr>
+          <w:color w:val="000000"/>
+        </w:rPr>
+        <w:t>(</w:t>
+      </w:r>
+      <w:r>
+        <w:rPr>
+          <w:color w:val="ED7D31"/>
+        </w:rPr>
+        <w:t xml:space="preserve">"Introduzca los minutos </w:t>
+      </w:r>
+      <w:proofErr w:type="spellStart"/>
+      <w:r>
+        <w:rPr>
+          <w:color w:val="ED7D31"/>
+        </w:rPr>
+        <w:t>del</w:t>
+      </w:r>
+      <w:proofErr w:type="spellEnd"/>
+      <w:r>
+        <w:rPr>
+          <w:color w:val="ED7D31"/>
+        </w:rPr>
+        <w:t xml:space="preserve"> intervalo 2:"</w:t>
+      </w:r>
+      <w:r>
+        <w:rPr>
+          <w:color w:val="000000"/>
+        </w:rPr>
+        <w:t>)))</w:t>
+      </w:r>
+    </w:p>
+    <w:p>
+      <w:pPr>
+        <w:spacing w:after="0" w:line="285" w:lineRule="auto"/>
+        <w:rPr>
+          <w:color w:val="D4D4D4"/>
+        </w:rPr>
+      </w:pPr>
+      <w:r>
+        <w:t>s2=</w:t>
+      </w:r>
+      <w:r>
+        <w:rPr>
+          <w:color w:val="00B0F0"/>
+          <w:lang w:val="es-AR"/>
+        </w:rPr>
+        <w:t xml:space="preserve"> </w:t>
+      </w:r>
+      <w:proofErr w:type="spellStart"/>
+      <w:proofErr w:type="gramStart"/>
+      <w:r>
+        <w:rPr>
+          <w:color w:val="00B0F0"/>
+          <w:lang w:val="es-AR"/>
+        </w:rPr>
+        <w:t>int</w:t>
+      </w:r>
+      <w:proofErr w:type="spellEnd"/>
+      <w:r>
+        <w:rPr>
+          <w:color w:val="000000"/>
+        </w:rPr>
+        <w:t>(</w:t>
+      </w:r>
+      <w:proofErr w:type="gramEnd"/>
+      <w:r>
+        <w:rPr>
+          <w:color w:val="92D050"/>
+        </w:rPr>
+        <w:t>input</w:t>
+      </w:r>
+      <w:r>
+        <w:rPr>
+          <w:color w:val="000000"/>
+        </w:rPr>
+        <w:t>(</w:t>
+      </w:r>
+      <w:r>
+        <w:rPr>
+          <w:color w:val="ED7D31"/>
+        </w:rPr>
+        <w:t>"Introduzca los segundos del intervalo 2:"</w:t>
+      </w:r>
+      <w:r>
+        <w:rPr>
+          <w:color w:val="000000"/>
+        </w:rPr>
+        <w:t>)))</w:t>
+      </w:r>
+    </w:p>
+    <w:p/>
+    <w:p>
+      <w:pPr>
+        <w:spacing w:after="0"/>
+      </w:pPr>
+      <w:r>
+        <w:t xml:space="preserve">intervalo1 = </w:t>
+      </w:r>
+      <w:proofErr w:type="spellStart"/>
       <w:r>
         <w:rPr>
           <w:color w:val="ED7D31" w:themeColor="accent2"/>
         </w:rPr>
-        <w:t>n horas, minutos y segundos es: “</w:t>
-      </w:r>
-      <w:r>
-        <w:rPr>
-          <w:color w:val="000000" w:themeColor="text1"/>
-        </w:rPr>
-        <w:t xml:space="preserve">,h, </w:t>
-      </w:r>
+        <w:t>calculo_seg</w:t>
+      </w:r>
+      <w:proofErr w:type="spellEnd"/>
+      <w:r>
+        <w:t>(h</w:t>
+      </w:r>
+      <w:proofErr w:type="gramStart"/>
+      <w:r>
+        <w:t>1,m</w:t>
+      </w:r>
+      <w:proofErr w:type="gramEnd"/>
+      <w:r>
+        <w:t>1,s1)</w:t>
+      </w:r>
+    </w:p>
+    <w:p>
+      <w:pPr>
+        <w:spacing w:after="0"/>
+      </w:pPr>
+      <w:r>
+        <w:t xml:space="preserve">intervalo2 = </w:t>
+      </w:r>
+      <w:proofErr w:type="spellStart"/>
       <w:r>
         <w:rPr>
           <w:color w:val="ED7D31" w:themeColor="accent2"/>
         </w:rPr>
-        <w:t>“:”</w:t>
-      </w:r>
-      <w:r>
-        <w:rPr>
-          <w:color w:val="000000" w:themeColor="text1"/>
-        </w:rPr>
-        <w:t xml:space="preserve">, m, </w:t>
-      </w:r>
-      <w:r>
-        <w:rPr>
-          <w:color w:val="ED7D31" w:themeColor="accent2"/>
-        </w:rPr>
-        <w:t>“:”</w:t>
-      </w:r>
-      <w:r>
-        <w:rPr>
-          <w:color w:val="000000" w:themeColor="text1"/>
-        </w:rPr>
-        <w:t>, s)))</w:t>
-      </w:r>
-    </w:p>
-    <w:p/>
-    <w:p>
-      <w:pPr>
-        <w:spacing w:after="0" w:line="285" w:lineRule="auto"/>
-        <w:rPr>
-          <w:color w:val="D4D4D4"/>
-        </w:rPr>
-      </w:pPr>
-      <w:r>
-        <w:t>h1=</w:t>
-      </w:r>
-      <w:r>
-        <w:rPr>
-          <w:color w:val="00B0F0"/>
-          <w:lang w:val="es-AR"/>
-        </w:rPr>
-        <w:t xml:space="preserve"> </w:t>
-      </w:r>
-      <w:proofErr w:type="spellStart"/>
+        <w:t>calculo_seg</w:t>
+      </w:r>
+      <w:proofErr w:type="spellEnd"/>
+      <w:r>
+        <w:t>(h</w:t>
+      </w:r>
       <w:proofErr w:type="gramStart"/>
       <w:r>
-        <w:rPr>
-          <w:color w:val="00B0F0"/>
-          <w:lang w:val="es-AR"/>
-        </w:rPr>
-        <w:t>int</w:t>
-      </w:r>
-      <w:proofErr w:type="spellEnd"/>
-      <w:r>
-        <w:rPr>
-          <w:color w:val="000000"/>
-        </w:rPr>
-        <w:t>(</w:t>
+        <w:t>2,m</w:t>
       </w:r>
       <w:proofErr w:type="gramEnd"/>
       <w:r>
-        <w:rPr>
-          <w:color w:val="92D050"/>
-        </w:rPr>
-        <w:t>input</w:t>
-      </w:r>
-      <w:r>
-        <w:rPr>
-          <w:color w:val="000000"/>
-        </w:rPr>
-        <w:t>(</w:t>
-      </w:r>
-      <w:r>
-        <w:rPr>
-          <w:color w:val="ED7D31"/>
-        </w:rPr>
-        <w:t>"In</w:t>
-      </w:r>
-      <w:r>
-        <w:rPr>
-          <w:color w:val="ED7D31"/>
-        </w:rPr>
-        <w:t>troduzca</w:t>
-      </w:r>
-      <w:r>
-        <w:rPr>
-          <w:color w:val="ED7D31"/>
-        </w:rPr>
-        <w:t xml:space="preserve"> </w:t>
-      </w:r>
-      <w:r>
-        <w:rPr>
-          <w:color w:val="ED7D31"/>
-        </w:rPr>
-        <w:t>la hora del intervalo 1</w:t>
-      </w:r>
-      <w:r>
-        <w:rPr>
-          <w:color w:val="ED7D31"/>
-        </w:rPr>
-        <w:t>:"</w:t>
-      </w:r>
-      <w:r>
-        <w:rPr>
-          <w:color w:val="000000"/>
-        </w:rPr>
-        <w:t>)))</w:t>
-      </w:r>
-    </w:p>
-    <w:p>
-      <w:pPr>
-        <w:spacing w:after="0" w:line="285" w:lineRule="auto"/>
-        <w:rPr>
-          <w:color w:val="D4D4D4"/>
-        </w:rPr>
-      </w:pPr>
-      <w:r>
-        <w:t>m</w:t>
-      </w:r>
-      <w:r>
-        <w:t>1=</w:t>
-      </w:r>
-      <w:r>
-        <w:rPr>
-          <w:color w:val="00B0F0"/>
-          <w:lang w:val="es-AR"/>
-        </w:rPr>
-        <w:t xml:space="preserve"> </w:t>
-      </w:r>
-      <w:proofErr w:type="spellStart"/>
-      <w:proofErr w:type="gramStart"/>
-      <w:r>
-        <w:rPr>
-          <w:color w:val="00B0F0"/>
-          <w:lang w:val="es-AR"/>
-        </w:rPr>
-        <w:t>int</w:t>
-      </w:r>
-      <w:proofErr w:type="spellEnd"/>
-      <w:r>
-        <w:rPr>
-          <w:color w:val="000000"/>
-        </w:rPr>
-        <w:t>(</w:t>
-      </w:r>
-      <w:proofErr w:type="gramEnd"/>
-      <w:r>
-        <w:rPr>
-          <w:color w:val="92D050"/>
-        </w:rPr>
-        <w:t>input</w:t>
-      </w:r>
-      <w:r>
-        <w:rPr>
-          <w:color w:val="000000"/>
-        </w:rPr>
-        <w:t>(</w:t>
-      </w:r>
-      <w:r>
-        <w:rPr>
-          <w:color w:val="ED7D31"/>
-        </w:rPr>
-        <w:t>"Introduzca l</w:t>
-      </w:r>
-      <w:r>
-        <w:rPr>
-          <w:color w:val="ED7D31"/>
-        </w:rPr>
-        <w:t xml:space="preserve">os minutos </w:t>
-      </w:r>
-      <w:proofErr w:type="spellStart"/>
-      <w:r>
-        <w:rPr>
-          <w:color w:val="ED7D31"/>
-        </w:rPr>
-        <w:t>del</w:t>
-      </w:r>
-      <w:proofErr w:type="spellEnd"/>
-      <w:r>
-        <w:rPr>
-          <w:color w:val="ED7D31"/>
-        </w:rPr>
-        <w:t xml:space="preserve"> intervalo 1:"</w:t>
-      </w:r>
-      <w:r>
-        <w:rPr>
-          <w:color w:val="000000"/>
-        </w:rPr>
-        <w:t>)))</w:t>
-      </w:r>
-    </w:p>
-    <w:p>
-      <w:pPr>
-        <w:spacing w:after="0" w:line="285" w:lineRule="auto"/>
-        <w:rPr>
-          <w:color w:val="D4D4D4"/>
-        </w:rPr>
-      </w:pPr>
-      <w:r>
-        <w:t>s</w:t>
-      </w:r>
-      <w:r>
-        <w:t>1=</w:t>
-      </w:r>
-      <w:r>
-        <w:rPr>
-          <w:color w:val="00B0F0"/>
-          <w:lang w:val="es-AR"/>
-        </w:rPr>
-        <w:t xml:space="preserve"> </w:t>
-      </w:r>
-      <w:proofErr w:type="spellStart"/>
-      <w:proofErr w:type="gramStart"/>
-      <w:r>
-        <w:rPr>
-          <w:color w:val="00B0F0"/>
-          <w:lang w:val="es-AR"/>
-        </w:rPr>
-        <w:t>int</w:t>
-      </w:r>
-      <w:proofErr w:type="spellEnd"/>
-      <w:r>
-        <w:rPr>
-          <w:color w:val="000000"/>
-        </w:rPr>
-        <w:t>(</w:t>
-      </w:r>
-      <w:proofErr w:type="gramEnd"/>
-      <w:r>
-        <w:rPr>
-          <w:color w:val="92D050"/>
-        </w:rPr>
-        <w:t>input</w:t>
-      </w:r>
-      <w:r>
-        <w:rPr>
-          <w:color w:val="000000"/>
-        </w:rPr>
-        <w:t>(</w:t>
-      </w:r>
-      <w:r>
-        <w:rPr>
-          <w:color w:val="ED7D31"/>
-        </w:rPr>
-        <w:t>"Introduzca l</w:t>
-      </w:r>
-      <w:r>
-        <w:rPr>
-          <w:color w:val="ED7D31"/>
-        </w:rPr>
-        <w:t xml:space="preserve">os segundos </w:t>
-      </w:r>
-      <w:r>
-        <w:rPr>
-          <w:color w:val="ED7D31"/>
-        </w:rPr>
-        <w:t>del intervalo 1:"</w:t>
-      </w:r>
-      <w:r>
-        <w:rPr>
-          <w:color w:val="000000"/>
-        </w:rPr>
-        <w:t>)))</w:t>
-      </w:r>
-    </w:p>
-    <w:p>
-      <w:pPr>
-        <w:spacing w:after="0" w:line="285" w:lineRule="auto"/>
-      </w:pPr>
-    </w:p>
-    <w:p>
-      <w:pPr>
-        <w:spacing w:after="0" w:line="285" w:lineRule="auto"/>
-        <w:rPr>
-          <w:color w:val="D4D4D4"/>
-        </w:rPr>
-      </w:pPr>
-      <w:r>
-        <w:t>h</w:t>
-      </w:r>
-      <w:r>
-        <w:t>2</w:t>
-      </w:r>
-      <w:r>
-        <w:t>=</w:t>
-      </w:r>
-      <w:r>
-        <w:rPr>
-          <w:color w:val="00B0F0"/>
-          <w:lang w:val="es-AR"/>
-        </w:rPr>
-        <w:t xml:space="preserve"> </w:t>
-      </w:r>
-      <w:proofErr w:type="spellStart"/>
-      <w:proofErr w:type="gramStart"/>
-      <w:r>
-        <w:rPr>
-          <w:color w:val="00B0F0"/>
-          <w:lang w:val="es-AR"/>
-        </w:rPr>
-        <w:t>int</w:t>
-      </w:r>
-      <w:proofErr w:type="spellEnd"/>
-      <w:r>
-        <w:rPr>
-          <w:color w:val="000000"/>
-        </w:rPr>
-        <w:t>(</w:t>
-      </w:r>
-      <w:proofErr w:type="gramEnd"/>
-      <w:r>
-        <w:rPr>
-          <w:color w:val="92D050"/>
-        </w:rPr>
-        <w:t>input</w:t>
-      </w:r>
-      <w:r>
-        <w:rPr>
-          <w:color w:val="000000"/>
-        </w:rPr>
-        <w:t>(</w:t>
-      </w:r>
-      <w:r>
-        <w:rPr>
-          <w:color w:val="ED7D31"/>
-        </w:rPr>
-        <w:t xml:space="preserve">"Introduzca la hora del intervalo </w:t>
-      </w:r>
-      <w:r>
-        <w:rPr>
-          <w:color w:val="ED7D31"/>
-        </w:rPr>
-        <w:t>2</w:t>
-      </w:r>
-      <w:r>
-        <w:rPr>
-          <w:color w:val="ED7D31"/>
-        </w:rPr>
-        <w:t>:"</w:t>
-      </w:r>
-      <w:r>
-        <w:rPr>
-          <w:color w:val="000000"/>
-        </w:rPr>
-        <w:t>)))</w:t>
-      </w:r>
-    </w:p>
-    <w:p>
-      <w:pPr>
-        <w:spacing w:after="0" w:line="285" w:lineRule="auto"/>
-        <w:rPr>
-          <w:color w:val="D4D4D4"/>
-        </w:rPr>
-      </w:pPr>
-      <w:r>
-        <w:t>m</w:t>
-      </w:r>
-      <w:r>
-        <w:t>2</w:t>
-      </w:r>
-      <w:r>
-        <w:t>=</w:t>
-      </w:r>
-      <w:r>
-        <w:rPr>
-          <w:color w:val="00B0F0"/>
-          <w:lang w:val="es-AR"/>
-        </w:rPr>
-        <w:t xml:space="preserve"> </w:t>
-      </w:r>
-      <w:proofErr w:type="spellStart"/>
-      <w:proofErr w:type="gramStart"/>
-      <w:r>
-        <w:rPr>
-          <w:color w:val="00B0F0"/>
-          <w:lang w:val="es-AR"/>
-        </w:rPr>
-        <w:t>int</w:t>
-      </w:r>
-      <w:proofErr w:type="spellEnd"/>
-      <w:r>
-        <w:rPr>
-          <w:color w:val="000000"/>
-        </w:rPr>
-        <w:t>(</w:t>
-      </w:r>
-      <w:proofErr w:type="gramEnd"/>
-      <w:r>
-        <w:rPr>
-          <w:color w:val="92D050"/>
-        </w:rPr>
-        <w:t>input</w:t>
-      </w:r>
-      <w:r>
-        <w:rPr>
-          <w:color w:val="000000"/>
-        </w:rPr>
-        <w:t>(</w:t>
-      </w:r>
-      <w:r>
-        <w:rPr>
-          <w:color w:val="ED7D31"/>
-        </w:rPr>
-        <w:t xml:space="preserve">"Introduzca los minutos </w:t>
-      </w:r>
-      <w:proofErr w:type="spellStart"/>
-      <w:r>
-        <w:rPr>
-          <w:color w:val="ED7D31"/>
-        </w:rPr>
-        <w:t>del</w:t>
-      </w:r>
-      <w:proofErr w:type="spellEnd"/>
-      <w:r>
-        <w:rPr>
-          <w:color w:val="ED7D31"/>
-        </w:rPr>
-        <w:t xml:space="preserve"> intervalo </w:t>
-      </w:r>
-      <w:r>
-        <w:rPr>
-          <w:color w:val="ED7D31"/>
-        </w:rPr>
-        <w:t>2</w:t>
-      </w:r>
-      <w:r>
-        <w:rPr>
-          <w:color w:val="ED7D31"/>
-        </w:rPr>
-        <w:t>:"</w:t>
-      </w:r>
-      <w:r>
-        <w:rPr>
-          <w:color w:val="000000"/>
-        </w:rPr>
-        <w:t>)))</w:t>
-      </w:r>
-    </w:p>
-    <w:p>
-      <w:pPr>
-        <w:spacing w:after="0" w:line="285" w:lineRule="auto"/>
-        <w:rPr>
-          <w:color w:val="D4D4D4"/>
-        </w:rPr>
-      </w:pPr>
-      <w:r>
-        <w:t>s</w:t>
-      </w:r>
-      <w:r>
-        <w:t>2</w:t>
-      </w:r>
-      <w:r>
-        <w:t>=</w:t>
-      </w:r>
-      <w:r>
-        <w:rPr>
-          <w:color w:val="00B0F0"/>
-          <w:lang w:val="es-AR"/>
-        </w:rPr>
-        <w:t xml:space="preserve"> </w:t>
-      </w:r>
-      <w:proofErr w:type="spellStart"/>
-      <w:proofErr w:type="gramStart"/>
-      <w:r>
-        <w:rPr>
-          <w:color w:val="00B0F0"/>
-          <w:lang w:val="es-AR"/>
-        </w:rPr>
-        <w:t>int</w:t>
-      </w:r>
-      <w:proofErr w:type="spellEnd"/>
-      <w:r>
-        <w:rPr>
-          <w:color w:val="000000"/>
-        </w:rPr>
-        <w:t>(</w:t>
-      </w:r>
-      <w:proofErr w:type="gramEnd"/>
-      <w:r>
-        <w:rPr>
-          <w:color w:val="92D050"/>
-        </w:rPr>
-        <w:t>input</w:t>
-      </w:r>
-      <w:r>
-        <w:rPr>
-          <w:color w:val="000000"/>
-        </w:rPr>
-        <w:t>(</w:t>
-      </w:r>
-      <w:r>
-        <w:rPr>
-          <w:color w:val="ED7D31"/>
-        </w:rPr>
-        <w:t xml:space="preserve">"Introduzca los segundos del intervalo </w:t>
-      </w:r>
-      <w:r>
-        <w:rPr>
-          <w:color w:val="ED7D31"/>
-        </w:rPr>
-        <w:t>2</w:t>
-      </w:r>
-      <w:r>
-        <w:rPr>
-          <w:color w:val="ED7D31"/>
-        </w:rPr>
-        <w:t>:"</w:t>
-      </w:r>
-      <w:r>
-        <w:rPr>
-          <w:color w:val="000000"/>
-        </w:rPr>
-        <w:t>)))</w:t>
-      </w:r>
-    </w:p>
-    <w:p/>
-    <w:p>
-      <w:pPr>
-        <w:spacing w:after="0"/>
-      </w:pPr>
-      <w:r>
-        <w:t xml:space="preserve">intervalo1 = </w:t>
-      </w:r>
-      <w:proofErr w:type="spellStart"/>
-      <w:r>
-        <w:rPr>
-          <w:color w:val="ED7D31" w:themeColor="accent2"/>
-        </w:rPr>
-        <w:t>calculo_seg</w:t>
-      </w:r>
-      <w:proofErr w:type="spellEnd"/>
-      <w:r>
-        <w:t>(h</w:t>
-      </w:r>
-      <w:proofErr w:type="gramStart"/>
-      <w:r>
-        <w:t>1,m</w:t>
-      </w:r>
-      <w:proofErr w:type="gramEnd"/>
-      <w:r>
-        <w:t>1,s1)</w:t>
-      </w:r>
-    </w:p>
-    <w:p>
-      <w:pPr>
-        <w:spacing w:after="0"/>
-      </w:pPr>
-      <w:r>
-        <w:t>intervalo</w:t>
-      </w:r>
-      <w:r>
-        <w:t>2</w:t>
-      </w:r>
-      <w:r>
-        <w:t xml:space="preserve"> = </w:t>
-      </w:r>
-      <w:proofErr w:type="spellStart"/>
-      <w:r>
-        <w:rPr>
-          <w:color w:val="ED7D31" w:themeColor="accent2"/>
-        </w:rPr>
-        <w:t>calculo_seg</w:t>
-      </w:r>
-      <w:proofErr w:type="spellEnd"/>
-      <w:r>
-        <w:t>(h</w:t>
-      </w:r>
-      <w:proofErr w:type="gramStart"/>
-      <w:r>
-        <w:t>2</w:t>
-      </w:r>
-      <w:r>
-        <w:t>,m</w:t>
-      </w:r>
-      <w:proofErr w:type="gramEnd"/>
-      <w:r>
-        <w:t>2</w:t>
-      </w:r>
-      <w:r>
-        <w:t>,s</w:t>
-      </w:r>
-      <w:r>
-        <w:t>2</w:t>
-      </w:r>
-      <w:r>
-        <w:t>)</w:t>
+        <w:t>2,s2)</w:t>
       </w:r>
     </w:p>
     <w:p>
@@ -2428,8 +2276,490 @@
         </w:rPr>
         <w:t xml:space="preserve"> de dos de ellos. Por ejemplo, si recibe los números 1, 5, -2, -4 debe devolver 8, que es el producto más grande que se puede obtener entre ellos (8 = −2 × −4).</w:t>
       </w:r>
+    </w:p>
+    <w:p/>
+    <w:p>
+      <w:pPr>
+        <w:spacing w:after="0" w:line="240" w:lineRule="auto"/>
+        <w:rPr>
+          <w:lang w:val="en-US"/>
+        </w:rPr>
+      </w:pPr>
+      <w:r>
+        <w:rPr>
+          <w:color w:val="0070C0"/>
+          <w:lang w:val="en-US"/>
+        </w:rPr>
+        <w:t xml:space="preserve">def </w:t>
+      </w:r>
+      <w:proofErr w:type="spellStart"/>
+      <w:r>
+        <w:rPr>
+          <w:color w:val="ED7D31" w:themeColor="accent2"/>
+          <w:lang w:val="en-US"/>
+        </w:rPr>
+        <w:t>mayor</w:t>
+      </w:r>
+      <w:r>
+        <w:rPr>
+          <w:color w:val="ED7D31" w:themeColor="accent2"/>
+          <w:lang w:val="en-US"/>
+        </w:rPr>
+        <w:t>_</w:t>
+      </w:r>
+      <w:r>
+        <w:rPr>
+          <w:color w:val="ED7D31" w:themeColor="accent2"/>
+          <w:lang w:val="en-US"/>
+        </w:rPr>
+        <w:t>producto</w:t>
+      </w:r>
+      <w:proofErr w:type="spellEnd"/>
+      <w:r>
+        <w:rPr>
+          <w:color w:val="ED7D31" w:themeColor="accent2"/>
+          <w:lang w:val="en-US"/>
+        </w:rPr>
+        <w:t xml:space="preserve"> </w:t>
+      </w:r>
+      <w:r>
+        <w:rPr>
+          <w:lang w:val="en-US"/>
+        </w:rPr>
+        <w:t>(</w:t>
+      </w:r>
+      <w:proofErr w:type="spellStart"/>
+      <w:proofErr w:type="gramStart"/>
+      <w:r>
+        <w:rPr>
+          <w:lang w:val="en-US"/>
+        </w:rPr>
+        <w:t>a</w:t>
+      </w:r>
+      <w:r>
+        <w:rPr>
+          <w:lang w:val="en-US"/>
+        </w:rPr>
+        <w:t>,</w:t>
+      </w:r>
+      <w:r>
+        <w:rPr>
+          <w:lang w:val="en-US"/>
+        </w:rPr>
+        <w:t>b</w:t>
+      </w:r>
+      <w:proofErr w:type="gramEnd"/>
+      <w:r>
+        <w:rPr>
+          <w:lang w:val="en-US"/>
+        </w:rPr>
+        <w:t>,</w:t>
+      </w:r>
+      <w:r>
+        <w:rPr>
+          <w:lang w:val="en-US"/>
+        </w:rPr>
+        <w:t>c,d</w:t>
+      </w:r>
+      <w:proofErr w:type="spellEnd"/>
+      <w:r>
+        <w:rPr>
+          <w:lang w:val="en-US"/>
+        </w:rPr>
+        <w:t>):</w:t>
+      </w:r>
+    </w:p>
+    <w:p>
+      <w:pPr>
+        <w:spacing w:after="0" w:line="240" w:lineRule="auto"/>
+        <w:rPr>
+          <w:lang w:val="en-US"/>
+        </w:rPr>
+      </w:pPr>
+      <w:r>
+        <w:rPr>
+          <w:lang w:val="en-US"/>
+        </w:rPr>
+        <w:t xml:space="preserve">    </w:t>
+      </w:r>
+      <w:proofErr w:type="spellStart"/>
+      <w:r>
+        <w:rPr>
+          <w:lang w:val="en-US"/>
+        </w:rPr>
+        <w:t>producto</w:t>
+      </w:r>
+      <w:proofErr w:type="spellEnd"/>
+      <w:r>
+        <w:rPr>
+          <w:lang w:val="en-US"/>
+        </w:rPr>
+        <w:t xml:space="preserve"> = []</w:t>
+      </w:r>
+    </w:p>
+    <w:p>
+      <w:pPr>
+        <w:spacing w:after="0" w:line="240" w:lineRule="auto"/>
+        <w:rPr>
+          <w:lang w:val="en-US"/>
+        </w:rPr>
+      </w:pPr>
+      <w:r>
+        <w:rPr>
+          <w:lang w:val="en-US"/>
+        </w:rPr>
+        <w:t xml:space="preserve">    </w:t>
+      </w:r>
+      <w:proofErr w:type="spellStart"/>
+      <w:proofErr w:type="gramStart"/>
+      <w:r>
+        <w:rPr>
+          <w:lang w:val="en-US"/>
+        </w:rPr>
+        <w:t>producto.append</w:t>
+      </w:r>
+      <w:proofErr w:type="spellEnd"/>
+      <w:proofErr w:type="gramEnd"/>
+      <w:r>
+        <w:rPr>
+          <w:lang w:val="en-US"/>
+        </w:rPr>
+        <w:t>(a*b)</w:t>
+      </w:r>
+    </w:p>
+    <w:p>
+      <w:pPr>
+        <w:spacing w:after="0" w:line="240" w:lineRule="auto"/>
+        <w:rPr>
+          <w:lang w:val="en-US"/>
+        </w:rPr>
+      </w:pPr>
+      <w:r>
+        <w:rPr>
+          <w:lang w:val="en-US"/>
+        </w:rPr>
+        <w:t xml:space="preserve">    </w:t>
+      </w:r>
+      <w:proofErr w:type="spellStart"/>
+      <w:proofErr w:type="gramStart"/>
+      <w:r>
+        <w:rPr>
+          <w:lang w:val="en-US"/>
+        </w:rPr>
+        <w:t>product</w:t>
+      </w:r>
+      <w:r>
+        <w:rPr>
+          <w:lang w:val="en-US"/>
+        </w:rPr>
+        <w:t>o</w:t>
+      </w:r>
+      <w:r>
+        <w:rPr>
+          <w:lang w:val="en-US"/>
+        </w:rPr>
+        <w:t>.append</w:t>
+      </w:r>
+      <w:proofErr w:type="spellEnd"/>
+      <w:proofErr w:type="gramEnd"/>
+      <w:r>
+        <w:rPr>
+          <w:lang w:val="en-US"/>
+        </w:rPr>
+        <w:t>(a*</w:t>
+      </w:r>
+      <w:r>
+        <w:rPr>
+          <w:lang w:val="en-US"/>
+        </w:rPr>
+        <w:t>c</w:t>
+      </w:r>
+      <w:r>
+        <w:rPr>
+          <w:lang w:val="en-US"/>
+        </w:rPr>
+        <w:t>)</w:t>
+      </w:r>
+    </w:p>
+    <w:p>
+      <w:pPr>
+        <w:spacing w:after="0" w:line="240" w:lineRule="auto"/>
+        <w:rPr>
+          <w:lang w:val="en-US"/>
+        </w:rPr>
+      </w:pPr>
+      <w:r>
+        <w:rPr>
+          <w:lang w:val="en-US"/>
+        </w:rPr>
+        <w:t xml:space="preserve">    </w:t>
+      </w:r>
+      <w:proofErr w:type="spellStart"/>
+      <w:proofErr w:type="gramStart"/>
+      <w:r>
+        <w:rPr>
+          <w:lang w:val="en-US"/>
+        </w:rPr>
+        <w:t>product</w:t>
+      </w:r>
+      <w:r>
+        <w:rPr>
+          <w:lang w:val="en-US"/>
+        </w:rPr>
+        <w:t>o</w:t>
+      </w:r>
+      <w:r>
+        <w:rPr>
+          <w:lang w:val="en-US"/>
+        </w:rPr>
+        <w:t>.append</w:t>
+      </w:r>
+      <w:proofErr w:type="spellEnd"/>
+      <w:proofErr w:type="gramEnd"/>
+      <w:r>
+        <w:rPr>
+          <w:lang w:val="en-US"/>
+        </w:rPr>
+        <w:t>(a*</w:t>
+      </w:r>
+      <w:r>
+        <w:rPr>
+          <w:lang w:val="en-US"/>
+        </w:rPr>
+        <w:t>d</w:t>
+      </w:r>
+      <w:r>
+        <w:rPr>
+          <w:lang w:val="en-US"/>
+        </w:rPr>
+        <w:t>)</w:t>
+      </w:r>
       <w:bookmarkStart w:id="6" w:name="_GoBack"/>
       <w:bookmarkEnd w:id="6"/>
+    </w:p>
+    <w:p>
+      <w:pPr>
+        <w:spacing w:after="0" w:line="240" w:lineRule="auto"/>
+        <w:rPr>
+          <w:lang w:val="en-US"/>
+        </w:rPr>
+      </w:pPr>
+      <w:r>
+        <w:rPr>
+          <w:lang w:val="en-US"/>
+        </w:rPr>
+        <w:t xml:space="preserve">    </w:t>
+      </w:r>
+      <w:proofErr w:type="spellStart"/>
+      <w:proofErr w:type="gramStart"/>
+      <w:r>
+        <w:rPr>
+          <w:lang w:val="en-US"/>
+        </w:rPr>
+        <w:t>producto.append</w:t>
+      </w:r>
+      <w:proofErr w:type="spellEnd"/>
+      <w:proofErr w:type="gramEnd"/>
+      <w:r>
+        <w:rPr>
+          <w:lang w:val="en-US"/>
+        </w:rPr>
+        <w:t>(</w:t>
+      </w:r>
+      <w:r>
+        <w:rPr>
+          <w:lang w:val="en-US"/>
+        </w:rPr>
+        <w:t>b</w:t>
+      </w:r>
+      <w:r>
+        <w:rPr>
+          <w:lang w:val="en-US"/>
+        </w:rPr>
+        <w:t>*</w:t>
+      </w:r>
+      <w:r>
+        <w:rPr>
+          <w:lang w:val="en-US"/>
+        </w:rPr>
+        <w:t>c</w:t>
+      </w:r>
+      <w:r>
+        <w:rPr>
+          <w:lang w:val="en-US"/>
+        </w:rPr>
+        <w:t>)</w:t>
+      </w:r>
+    </w:p>
+    <w:p>
+      <w:pPr>
+        <w:spacing w:after="0" w:line="240" w:lineRule="auto"/>
+        <w:rPr>
+          <w:lang w:val="en-US"/>
+        </w:rPr>
+      </w:pPr>
+      <w:r>
+        <w:rPr>
+          <w:lang w:val="en-US"/>
+        </w:rPr>
+        <w:t xml:space="preserve">    </w:t>
+      </w:r>
+      <w:proofErr w:type="spellStart"/>
+      <w:proofErr w:type="gramStart"/>
+      <w:r>
+        <w:rPr>
+          <w:lang w:val="en-US"/>
+        </w:rPr>
+        <w:t>producto.append</w:t>
+      </w:r>
+      <w:proofErr w:type="spellEnd"/>
+      <w:proofErr w:type="gramEnd"/>
+      <w:r>
+        <w:rPr>
+          <w:lang w:val="en-US"/>
+        </w:rPr>
+        <w:t>(</w:t>
+      </w:r>
+      <w:r>
+        <w:rPr>
+          <w:lang w:val="en-US"/>
+        </w:rPr>
+        <w:t>b</w:t>
+      </w:r>
+      <w:r>
+        <w:rPr>
+          <w:lang w:val="en-US"/>
+        </w:rPr>
+        <w:t>*</w:t>
+      </w:r>
+      <w:r>
+        <w:rPr>
+          <w:lang w:val="en-US"/>
+        </w:rPr>
+        <w:t>d</w:t>
+      </w:r>
+      <w:r>
+        <w:rPr>
+          <w:lang w:val="en-US"/>
+        </w:rPr>
+        <w:t>)</w:t>
+      </w:r>
+    </w:p>
+    <w:p>
+      <w:pPr>
+        <w:spacing w:after="0" w:line="240" w:lineRule="auto"/>
+        <w:rPr>
+          <w:lang w:val="en-US"/>
+        </w:rPr>
+      </w:pPr>
+      <w:r>
+        <w:rPr>
+          <w:lang w:val="en-US"/>
+        </w:rPr>
+        <w:t xml:space="preserve">    </w:t>
+      </w:r>
+      <w:proofErr w:type="spellStart"/>
+      <w:proofErr w:type="gramStart"/>
+      <w:r>
+        <w:rPr>
+          <w:lang w:val="en-US"/>
+        </w:rPr>
+        <w:t>producto.append</w:t>
+      </w:r>
+      <w:proofErr w:type="spellEnd"/>
+      <w:proofErr w:type="gramEnd"/>
+      <w:r>
+        <w:rPr>
+          <w:lang w:val="en-US"/>
+        </w:rPr>
+        <w:t>(</w:t>
+      </w:r>
+      <w:r>
+        <w:rPr>
+          <w:lang w:val="en-US"/>
+        </w:rPr>
+        <w:t>c</w:t>
+      </w:r>
+      <w:r>
+        <w:rPr>
+          <w:lang w:val="en-US"/>
+        </w:rPr>
+        <w:t>*</w:t>
+      </w:r>
+      <w:r>
+        <w:rPr>
+          <w:lang w:val="en-US"/>
+        </w:rPr>
+        <w:t>d</w:t>
+      </w:r>
+      <w:r>
+        <w:rPr>
+          <w:lang w:val="en-US"/>
+        </w:rPr>
+        <w:t>)</w:t>
+      </w:r>
+    </w:p>
+    <w:p>
+      <w:pPr>
+        <w:spacing w:after="0" w:line="240" w:lineRule="auto"/>
+        <w:rPr>
+          <w:lang w:val="en-US"/>
+        </w:rPr>
+      </w:pPr>
+      <w:r>
+        <w:rPr>
+          <w:lang w:val="en-US"/>
+        </w:rPr>
+        <w:t xml:space="preserve">    </w:t>
+      </w:r>
+      <w:r>
+        <w:rPr>
+          <w:color w:val="7030A0"/>
+          <w:lang w:val="en-US"/>
+        </w:rPr>
+        <w:t>return</w:t>
+      </w:r>
+      <w:r>
+        <w:rPr>
+          <w:color w:val="7030A0"/>
+          <w:lang w:val="en-US"/>
+        </w:rPr>
+        <w:t xml:space="preserve"> </w:t>
+      </w:r>
+      <w:r>
+        <w:rPr>
+          <w:color w:val="FF0000"/>
+          <w:lang w:val="en-US"/>
+        </w:rPr>
+        <w:t>max</w:t>
+      </w:r>
+      <w:r>
+        <w:rPr>
+          <w:lang w:val="en-US"/>
+        </w:rPr>
+        <w:t>(</w:t>
+      </w:r>
+      <w:proofErr w:type="spellStart"/>
+      <w:r>
+        <w:rPr>
+          <w:lang w:val="en-US"/>
+        </w:rPr>
+        <w:t>producto</w:t>
+      </w:r>
+      <w:proofErr w:type="spellEnd"/>
+      <w:r>
+        <w:rPr>
+          <w:lang w:val="en-US"/>
+        </w:rPr>
+        <w:t>)</w:t>
+      </w:r>
+    </w:p>
+    <w:p>
+      <w:pPr>
+        <w:rPr>
+          <w:lang w:val="en-US"/>
+        </w:rPr>
+      </w:pPr>
     </w:p>
     <w:sectPr>
       <w:pgSz w:w="11906" w:h="16838"/>
@@ -3355,7 +3685,7 @@
 </file>
 
 <file path=customXml/itemProps2.xml><?xml version="1.0" encoding="utf-8"?>
-<ds:datastoreItem xmlns:ds="http://schemas.openxmlformats.org/officeDocument/2006/customXml" ds:itemID="{4A855217-6931-44A3-AA3D-ADDE341CDF2A}">
+<ds:datastoreItem xmlns:ds="http://schemas.openxmlformats.org/officeDocument/2006/customXml" ds:itemID="{4140A8B0-1FEE-4B15-8FA7-D8FAE31BB851}">
   <ds:schemaRefs>
     <ds:schemaRef ds:uri="http://schemas.openxmlformats.org/officeDocument/2006/bibliography"/>
   </ds:schemaRefs>

</xml_diff>